<commit_message>
Modify Project_6: finish writeup
</commit_message>
<xml_diff>
--- a/Projects/Project_6/writeup.docx
+++ b/Projects/Project_6/writeup.docx
@@ -57,6 +57,454 @@
           <w:rFonts w:ascii="Times New Roman" w:hAnsi="Times New Roman" w:cs="Times New Roman"/>
           <w:sz w:val="24"/>
           <w:szCs w:val="24"/>
+        </w:rPr>
+      </w:pPr>
+      <w:r>
+        <w:rPr>
+          <w:rFonts w:ascii="Times New Roman" w:hAnsi="Times New Roman" w:cs="Times New Roman"/>
+          <w:sz w:val="24"/>
+          <w:szCs w:val="24"/>
+        </w:rPr>
+        <w:tab/>
+      </w:r>
+      <w:r>
+        <w:rPr>
+          <w:rFonts w:ascii="Times New Roman" w:hAnsi="Times New Roman" w:cs="Times New Roman"/>
+          <w:sz w:val="24"/>
+          <w:szCs w:val="24"/>
+        </w:rPr>
+        <w:t xml:space="preserve">This project required me to implement four classes for a provided GUI to become functional. These four classes are Town, Road, Graph, and </w:t>
+      </w:r>
+      <w:proofErr w:type="spellStart"/>
+      <w:r>
+        <w:rPr>
+          <w:rFonts w:ascii="Times New Roman" w:hAnsi="Times New Roman" w:cs="Times New Roman"/>
+          <w:sz w:val="24"/>
+          <w:szCs w:val="24"/>
+        </w:rPr>
+        <w:t>TownGraphManager</w:t>
+      </w:r>
+      <w:proofErr w:type="spellEnd"/>
+      <w:r>
+        <w:rPr>
+          <w:rFonts w:ascii="Times New Roman" w:hAnsi="Times New Roman" w:cs="Times New Roman"/>
+          <w:sz w:val="24"/>
+          <w:szCs w:val="24"/>
+        </w:rPr>
+        <w:t xml:space="preserve">. The goal of the program is to build an undirected graph of towns and roads that is able to find the shortest path between any two towns. At the lowest level of my custom classes is the Town class. The Town class represents a town (or vertex) in the undirected graph, and it has one attribute holding the town’s name. The Town class implements the Comparable interface and therefore implements a </w:t>
+      </w:r>
+      <w:proofErr w:type="spellStart"/>
+      <w:proofErr w:type="gramStart"/>
+      <w:r>
+        <w:rPr>
+          <w:rFonts w:ascii="Times New Roman" w:hAnsi="Times New Roman" w:cs="Times New Roman"/>
+          <w:sz w:val="24"/>
+          <w:szCs w:val="24"/>
+        </w:rPr>
+        <w:t>compareTo</w:t>
+      </w:r>
+      <w:proofErr w:type="spellEnd"/>
+      <w:r>
+        <w:rPr>
+          <w:rFonts w:ascii="Times New Roman" w:hAnsi="Times New Roman" w:cs="Times New Roman"/>
+          <w:sz w:val="24"/>
+          <w:szCs w:val="24"/>
+        </w:rPr>
+        <w:t>(</w:t>
+      </w:r>
+      <w:proofErr w:type="gramEnd"/>
+      <w:r>
+        <w:rPr>
+          <w:rFonts w:ascii="Times New Roman" w:hAnsi="Times New Roman" w:cs="Times New Roman"/>
+          <w:sz w:val="24"/>
+          <w:szCs w:val="24"/>
+        </w:rPr>
+        <w:t xml:space="preserve">) method that is used to compare two Town objects by their names. Also notable are the overloaded constructors: </w:t>
+      </w:r>
+      <w:proofErr w:type="gramStart"/>
+      <w:r>
+        <w:rPr>
+          <w:rFonts w:ascii="Times New Roman" w:hAnsi="Times New Roman" w:cs="Times New Roman"/>
+          <w:sz w:val="24"/>
+          <w:szCs w:val="24"/>
+        </w:rPr>
+        <w:t>Town(</w:t>
+      </w:r>
+      <w:proofErr w:type="gramEnd"/>
+      <w:r>
+        <w:rPr>
+          <w:rFonts w:ascii="Times New Roman" w:hAnsi="Times New Roman" w:cs="Times New Roman"/>
+          <w:sz w:val="24"/>
+          <w:szCs w:val="24"/>
+        </w:rPr>
+        <w:t xml:space="preserve">String) and Town(Town). The Town class can be instantiated by providing the town name, or by supplying another Town object which has its town name copied to the newly created Town object. The next class in the aggregation hierarchy is the Road class, which represents a road (or edge) in the undirected graph. The Road class makes use of the Town class by storing two in the source and destination attributes. Also, included in the Road class attributes are the weight (or length) and name of the road. Similar to the Town class, the Road class implements the Comparable interface and therefore implements a </w:t>
+      </w:r>
+      <w:proofErr w:type="spellStart"/>
+      <w:proofErr w:type="gramStart"/>
+      <w:r>
+        <w:rPr>
+          <w:rFonts w:ascii="Times New Roman" w:hAnsi="Times New Roman" w:cs="Times New Roman"/>
+          <w:sz w:val="24"/>
+          <w:szCs w:val="24"/>
+        </w:rPr>
+        <w:t>compareTo</w:t>
+      </w:r>
+      <w:proofErr w:type="spellEnd"/>
+      <w:r>
+        <w:rPr>
+          <w:rFonts w:ascii="Times New Roman" w:hAnsi="Times New Roman" w:cs="Times New Roman"/>
+          <w:sz w:val="24"/>
+          <w:szCs w:val="24"/>
+        </w:rPr>
+        <w:t>(</w:t>
+      </w:r>
+      <w:proofErr w:type="gramEnd"/>
+      <w:r>
+        <w:rPr>
+          <w:rFonts w:ascii="Times New Roman" w:hAnsi="Times New Roman" w:cs="Times New Roman"/>
+          <w:sz w:val="24"/>
+          <w:szCs w:val="24"/>
+        </w:rPr>
+        <w:t>) method, which also compares the names of two Road objects.</w:t>
+      </w:r>
+    </w:p>
+    <w:p>
+      <w:pPr>
+        <w:spacing w:line="360" w:lineRule="auto"/>
+        <w:rPr>
+          <w:rFonts w:ascii="Times New Roman" w:hAnsi="Times New Roman" w:cs="Times New Roman"/>
+          <w:sz w:val="24"/>
+          <w:szCs w:val="24"/>
+        </w:rPr>
+      </w:pPr>
+      <w:r>
+        <w:rPr>
+          <w:rFonts w:ascii="Times New Roman" w:hAnsi="Times New Roman" w:cs="Times New Roman"/>
+          <w:sz w:val="24"/>
+          <w:szCs w:val="24"/>
+        </w:rPr>
+        <w:t xml:space="preserve">           Higher up in the class hierarchy is the Graph class. The purpose of the Graph class is to store a set of Town objects and a set of Road objects that make up the undirected graph. The Graph class allows for adding, removing, and retrieving from each set. The more important and involved methods of the Graph class are those which calculate the shortest path between two towns: </w:t>
+      </w:r>
+      <w:proofErr w:type="spellStart"/>
+      <w:proofErr w:type="gramStart"/>
+      <w:r>
+        <w:rPr>
+          <w:rFonts w:ascii="Times New Roman" w:hAnsi="Times New Roman" w:cs="Times New Roman"/>
+          <w:sz w:val="24"/>
+          <w:szCs w:val="24"/>
+        </w:rPr>
+        <w:t>shortestPath</w:t>
+      </w:r>
+      <w:proofErr w:type="spellEnd"/>
+      <w:r>
+        <w:rPr>
+          <w:rFonts w:ascii="Times New Roman" w:hAnsi="Times New Roman" w:cs="Times New Roman"/>
+          <w:sz w:val="24"/>
+          <w:szCs w:val="24"/>
+        </w:rPr>
+        <w:t>(</w:t>
+      </w:r>
+      <w:proofErr w:type="gramEnd"/>
+      <w:r>
+        <w:rPr>
+          <w:rFonts w:ascii="Times New Roman" w:hAnsi="Times New Roman" w:cs="Times New Roman"/>
+          <w:sz w:val="24"/>
+          <w:szCs w:val="24"/>
+        </w:rPr>
+        <w:t xml:space="preserve">) [public], </w:t>
+      </w:r>
+      <w:proofErr w:type="spellStart"/>
+      <w:r>
+        <w:rPr>
+          <w:rFonts w:ascii="Times New Roman" w:hAnsi="Times New Roman" w:cs="Times New Roman"/>
+          <w:sz w:val="24"/>
+          <w:szCs w:val="24"/>
+        </w:rPr>
+        <w:t>dijkstraShortestPath</w:t>
+      </w:r>
+      <w:proofErr w:type="spellEnd"/>
+      <w:r>
+        <w:rPr>
+          <w:rFonts w:ascii="Times New Roman" w:hAnsi="Times New Roman" w:cs="Times New Roman"/>
+          <w:sz w:val="24"/>
+          <w:szCs w:val="24"/>
+        </w:rPr>
+        <w:t xml:space="preserve">() [public], and </w:t>
+      </w:r>
+      <w:proofErr w:type="spellStart"/>
+      <w:r>
+        <w:rPr>
+          <w:rFonts w:ascii="Times New Roman" w:hAnsi="Times New Roman" w:cs="Times New Roman"/>
+          <w:sz w:val="24"/>
+          <w:szCs w:val="24"/>
+        </w:rPr>
+        <w:t>buildAdjacencyList</w:t>
+      </w:r>
+      <w:proofErr w:type="spellEnd"/>
+      <w:r>
+        <w:rPr>
+          <w:rFonts w:ascii="Times New Roman" w:hAnsi="Times New Roman" w:cs="Times New Roman"/>
+          <w:sz w:val="24"/>
+          <w:szCs w:val="24"/>
+        </w:rPr>
+        <w:t xml:space="preserve">() [private]. The </w:t>
+      </w:r>
+      <w:proofErr w:type="spellStart"/>
+      <w:r>
+        <w:rPr>
+          <w:rFonts w:ascii="Times New Roman" w:hAnsi="Times New Roman" w:cs="Times New Roman"/>
+          <w:sz w:val="24"/>
+          <w:szCs w:val="24"/>
+        </w:rPr>
+        <w:t>sortestPath</w:t>
+      </w:r>
+      <w:proofErr w:type="spellEnd"/>
+      <w:r>
+        <w:rPr>
+          <w:rFonts w:ascii="Times New Roman" w:hAnsi="Times New Roman" w:cs="Times New Roman"/>
+          <w:sz w:val="24"/>
+          <w:szCs w:val="24"/>
+        </w:rPr>
+        <w:t xml:space="preserve">() method is at the highest level and returns an </w:t>
+      </w:r>
+      <w:proofErr w:type="spellStart"/>
+      <w:r>
+        <w:rPr>
+          <w:rFonts w:ascii="Times New Roman" w:hAnsi="Times New Roman" w:cs="Times New Roman"/>
+          <w:sz w:val="24"/>
+          <w:szCs w:val="24"/>
+        </w:rPr>
+        <w:t>ArraySet</w:t>
+      </w:r>
+      <w:proofErr w:type="spellEnd"/>
+      <w:r>
+        <w:rPr>
+          <w:rFonts w:ascii="Times New Roman" w:hAnsi="Times New Roman" w:cs="Times New Roman"/>
+          <w:sz w:val="24"/>
+          <w:szCs w:val="24"/>
+        </w:rPr>
+        <w:t xml:space="preserve"> of Strings representing steps in the process of getting from one request town to another. At the next lowest level is the </w:t>
+      </w:r>
+      <w:proofErr w:type="spellStart"/>
+      <w:proofErr w:type="gramStart"/>
+      <w:r>
+        <w:rPr>
+          <w:rFonts w:ascii="Times New Roman" w:hAnsi="Times New Roman" w:cs="Times New Roman"/>
+          <w:sz w:val="24"/>
+          <w:szCs w:val="24"/>
+        </w:rPr>
+        <w:t>dijkstraShortestPath</w:t>
+      </w:r>
+      <w:proofErr w:type="spellEnd"/>
+      <w:r>
+        <w:rPr>
+          <w:rFonts w:ascii="Times New Roman" w:hAnsi="Times New Roman" w:cs="Times New Roman"/>
+          <w:sz w:val="24"/>
+          <w:szCs w:val="24"/>
+        </w:rPr>
+        <w:t>(</w:t>
+      </w:r>
+      <w:proofErr w:type="gramEnd"/>
+      <w:r>
+        <w:rPr>
+          <w:rFonts w:ascii="Times New Roman" w:hAnsi="Times New Roman" w:cs="Times New Roman"/>
+          <w:sz w:val="24"/>
+          <w:szCs w:val="24"/>
+        </w:rPr>
+        <w:t xml:space="preserve">) method, which performs Dijkstra’s shortest path algorithm and populates the following internal structures: </w:t>
+      </w:r>
+      <w:proofErr w:type="spellStart"/>
+      <w:r>
+        <w:rPr>
+          <w:rFonts w:ascii="Times New Roman" w:hAnsi="Times New Roman" w:cs="Times New Roman"/>
+          <w:sz w:val="24"/>
+          <w:szCs w:val="24"/>
+        </w:rPr>
+        <w:t>adjacencyList</w:t>
+      </w:r>
+      <w:proofErr w:type="spellEnd"/>
+      <w:r>
+        <w:rPr>
+          <w:rFonts w:ascii="Times New Roman" w:hAnsi="Times New Roman" w:cs="Times New Roman"/>
+          <w:sz w:val="24"/>
+          <w:szCs w:val="24"/>
+        </w:rPr>
+        <w:t xml:space="preserve"> (via </w:t>
+      </w:r>
+      <w:proofErr w:type="spellStart"/>
+      <w:r>
+        <w:rPr>
+          <w:rFonts w:ascii="Times New Roman" w:hAnsi="Times New Roman" w:cs="Times New Roman"/>
+          <w:sz w:val="24"/>
+          <w:szCs w:val="24"/>
+        </w:rPr>
+        <w:t>buildAdjacencyList</w:t>
+      </w:r>
+      <w:proofErr w:type="spellEnd"/>
+      <w:r>
+        <w:rPr>
+          <w:rFonts w:ascii="Times New Roman" w:hAnsi="Times New Roman" w:cs="Times New Roman"/>
+          <w:sz w:val="24"/>
+          <w:szCs w:val="24"/>
+        </w:rPr>
+        <w:t xml:space="preserve">()) and </w:t>
+      </w:r>
+      <w:proofErr w:type="spellStart"/>
+      <w:r>
+        <w:rPr>
+          <w:rFonts w:ascii="Times New Roman" w:hAnsi="Times New Roman" w:cs="Times New Roman"/>
+          <w:sz w:val="24"/>
+          <w:szCs w:val="24"/>
+        </w:rPr>
+        <w:t>previousVerticies</w:t>
+      </w:r>
+      <w:proofErr w:type="spellEnd"/>
+      <w:r>
+        <w:rPr>
+          <w:rFonts w:ascii="Times New Roman" w:hAnsi="Times New Roman" w:cs="Times New Roman"/>
+          <w:sz w:val="24"/>
+          <w:szCs w:val="24"/>
+        </w:rPr>
+        <w:t xml:space="preserve">. The </w:t>
+      </w:r>
+      <w:proofErr w:type="spellStart"/>
+      <w:r>
+        <w:rPr>
+          <w:rFonts w:ascii="Times New Roman" w:hAnsi="Times New Roman" w:cs="Times New Roman"/>
+          <w:sz w:val="24"/>
+          <w:szCs w:val="24"/>
+        </w:rPr>
+        <w:t>adjacencyList</w:t>
+      </w:r>
+      <w:proofErr w:type="spellEnd"/>
+      <w:r>
+        <w:rPr>
+          <w:rFonts w:ascii="Times New Roman" w:hAnsi="Times New Roman" w:cs="Times New Roman"/>
+          <w:sz w:val="24"/>
+          <w:szCs w:val="24"/>
+        </w:rPr>
+        <w:t xml:space="preserve"> is built as map of a list of Towns, but is built in an undirected manner. The </w:t>
+      </w:r>
+      <w:proofErr w:type="spellStart"/>
+      <w:r>
+        <w:rPr>
+          <w:rFonts w:ascii="Times New Roman" w:hAnsi="Times New Roman" w:cs="Times New Roman"/>
+          <w:sz w:val="24"/>
+          <w:szCs w:val="24"/>
+        </w:rPr>
+        <w:t>previousVerticies</w:t>
+      </w:r>
+      <w:proofErr w:type="spellEnd"/>
+      <w:r>
+        <w:rPr>
+          <w:rFonts w:ascii="Times New Roman" w:hAnsi="Times New Roman" w:cs="Times New Roman"/>
+          <w:sz w:val="24"/>
+          <w:szCs w:val="24"/>
+        </w:rPr>
+        <w:t xml:space="preserve"> is map of towns to towns and represents the final outcome of Dijkstra’s algorithm. For example, if I am trying to get from Town 4 to Town 2, I might receive the following previous vertices map: {Town 0=Town 4, Town 1=Town 0, Town </w:t>
+      </w:r>
+      <w:r>
+        <w:rPr>
+          <w:rFonts w:ascii="Times New Roman" w:hAnsi="Times New Roman" w:cs="Times New Roman"/>
+          <w:sz w:val="24"/>
+          <w:szCs w:val="24"/>
+        </w:rPr>
+        <w:lastRenderedPageBreak/>
+        <w:t>4=null, Town 2=Town 0, Town 3=Town 4}. The key is the vertex you are currently at and the value is how you got there, so it is following the path in a backward manner from the destination from the source. Given the example previous vertices map, if I want to get to Town 2, I backtrack from Town 0, and from there I am sent from Town 4.</w:t>
+      </w:r>
+    </w:p>
+    <w:p>
+      <w:pPr>
+        <w:spacing w:line="360" w:lineRule="auto"/>
+        <w:rPr>
+          <w:rFonts w:ascii="Times New Roman" w:hAnsi="Times New Roman" w:cs="Times New Roman"/>
+          <w:sz w:val="24"/>
+          <w:szCs w:val="24"/>
+        </w:rPr>
+      </w:pPr>
+      <w:r>
+        <w:rPr>
+          <w:rFonts w:ascii="Times New Roman" w:hAnsi="Times New Roman" w:cs="Times New Roman"/>
+          <w:sz w:val="24"/>
+          <w:szCs w:val="24"/>
+        </w:rPr>
+        <w:tab/>
+      </w:r>
+      <w:r>
+        <w:rPr>
+          <w:rFonts w:ascii="Times New Roman" w:hAnsi="Times New Roman" w:cs="Times New Roman"/>
+          <w:sz w:val="24"/>
+          <w:szCs w:val="24"/>
+        </w:rPr>
+        <w:t xml:space="preserve">From completing this project, I learned how to implement Dijkstra’s shortest path algorithm in Java. As a guideline, I used the following algorithm: </w:t>
+      </w:r>
+      <w:hyperlink r:id="rId8" w:history="1">
+        <w:r>
+          <w:rPr>
+            <w:rStyle w:val="Hyperlink"/>
+            <w:rFonts w:ascii="Times New Roman" w:hAnsi="Times New Roman" w:cs="Times New Roman"/>
+            <w:sz w:val="24"/>
+            <w:szCs w:val="24"/>
+          </w:rPr>
+          <w:t>http://www.gitta.info/Accessibiliti/en/html/Dijkstra_learningObject1.html</w:t>
+        </w:r>
+      </w:hyperlink>
+      <w:r>
+        <w:rPr>
+          <w:rFonts w:ascii="Times New Roman" w:hAnsi="Times New Roman" w:cs="Times New Roman"/>
+          <w:sz w:val="24"/>
+          <w:szCs w:val="24"/>
+        </w:rPr>
+        <w:t>. This algorithm was represented as pseudocode, so it involved a lot of work to figure out ways to implement it in Java code. For example, on line 10, I needed a way to loop through “</w:t>
+      </w:r>
+      <w:r>
+        <w:rPr>
+          <w:rFonts w:ascii="Times New Roman" w:hAnsi="Times New Roman" w:cs="Times New Roman"/>
+          <w:sz w:val="24"/>
+          <w:szCs w:val="24"/>
+        </w:rPr>
+        <w:t>each neighbor v of u</w:t>
+      </w:r>
+      <w:r>
+        <w:rPr>
+          <w:rFonts w:ascii="Times New Roman" w:hAnsi="Times New Roman" w:cs="Times New Roman"/>
+          <w:sz w:val="24"/>
+          <w:szCs w:val="24"/>
+        </w:rPr>
+        <w:t>.” This is the reason I needed an adjacency list, so I could access all nodes that are directly connected to another</w:t>
+      </w:r>
+      <w:r>
+        <w:rPr>
+          <w:rFonts w:ascii="Times New Roman" w:hAnsi="Times New Roman" w:cs="Times New Roman"/>
+          <w:sz w:val="24"/>
+          <w:szCs w:val="24"/>
+        </w:rPr>
+        <w:t xml:space="preserve"> by one edge</w:t>
+      </w:r>
+      <w:r>
+        <w:rPr>
+          <w:rFonts w:ascii="Times New Roman" w:hAnsi="Times New Roman" w:cs="Times New Roman"/>
+          <w:sz w:val="24"/>
+          <w:szCs w:val="24"/>
+        </w:rPr>
+        <w:t>.</w:t>
+      </w:r>
+      <w:r>
+        <w:rPr>
+          <w:rFonts w:ascii="Times New Roman" w:hAnsi="Times New Roman" w:cs="Times New Roman"/>
+          <w:sz w:val="24"/>
+          <w:szCs w:val="24"/>
+        </w:rPr>
+        <w:t xml:space="preserve"> It was great practice to really dive deep into Dijkstra’s shortest path algorithm and gain experience with implementing a complex algorithm from pseudocode.</w:t>
+      </w:r>
+    </w:p>
+    <w:p>
+      <w:pPr>
+        <w:spacing w:line="360" w:lineRule="auto"/>
+        <w:rPr>
+          <w:rFonts w:ascii="Times New Roman" w:hAnsi="Times New Roman" w:cs="Times New Roman"/>
+          <w:sz w:val="24"/>
+          <w:szCs w:val="24"/>
           <w:u w:val="single"/>
         </w:rPr>
       </w:pPr>
@@ -74,10 +522,36 @@
           <w:sz w:val="24"/>
           <w:szCs w:val="24"/>
         </w:rPr>
-        <w:t>…</w:t>
+        <w:t xml:space="preserve">One thing I would have done differently if I performed this project </w:t>
+      </w:r>
+      <w:proofErr w:type="gramStart"/>
+      <w:r>
+        <w:rPr>
+          <w:rFonts w:ascii="Times New Roman" w:hAnsi="Times New Roman" w:cs="Times New Roman"/>
+          <w:sz w:val="24"/>
+          <w:szCs w:val="24"/>
+        </w:rPr>
+        <w:t>again,</w:t>
+      </w:r>
+      <w:proofErr w:type="gramEnd"/>
+      <w:r>
+        <w:rPr>
+          <w:rFonts w:ascii="Times New Roman" w:hAnsi="Times New Roman" w:cs="Times New Roman"/>
+          <w:sz w:val="24"/>
+          <w:szCs w:val="24"/>
+        </w:rPr>
+        <w:t xml:space="preserve"> is developing my own pseudocode for Dijkstra’s shortest path algorithm. Doing so would have made me think more about the additional data structures I would have needed before attempting to implement the code. I think that the projects for this course have been great for gaining experience in real-world situations where you are given a GUI and needed to help make the program functional. As I would have preferred clear explanations of what is required of me, the more vague statements have required me to think more than </w:t>
       </w:r>
       <w:bookmarkStart w:id="0" w:name="_GoBack"/>
       <w:bookmarkEnd w:id="0"/>
+      <w:r>
+        <w:rPr>
+          <w:rFonts w:ascii="Times New Roman" w:hAnsi="Times New Roman" w:cs="Times New Roman"/>
+          <w:sz w:val="24"/>
+          <w:szCs w:val="24"/>
+        </w:rPr>
+        <w:t>I would have if I simply followed strict instructions and has allowed me to be more creative.</w:t>
+      </w:r>
     </w:p>
     <w:p>
       <w:pPr>
@@ -92,7 +566,6 @@
     </w:p>
     <w:p>
       <w:pPr>
-        <w:spacing w:line="360" w:lineRule="auto"/>
         <w:rPr>
           <w:rFonts w:ascii="Times New Roman" w:hAnsi="Times New Roman" w:cs="Times New Roman"/>
           <w:sz w:val="24"/>
@@ -103,7 +576,6 @@
     </w:p>
     <w:p>
       <w:pPr>
-        <w:spacing w:line="360" w:lineRule="auto"/>
         <w:rPr>
           <w:rFonts w:ascii="Times New Roman" w:hAnsi="Times New Roman" w:cs="Times New Roman"/>
           <w:sz w:val="24"/>
@@ -327,6 +799,11 @@
     </w:p>
     <w:p>
       <w:pPr>
+        <w:pStyle w:val="ListParagraph"/>
+        <w:numPr>
+          <w:ilvl w:val="0"/>
+          <w:numId w:val="2"/>
+        </w:numPr>
         <w:spacing w:line="276" w:lineRule="auto"/>
         <w:rPr>
           <w:rFonts w:ascii="Times New Roman" w:hAnsi="Times New Roman" w:cs="Times New Roman"/>
@@ -335,35 +812,13 @@
           <w:u w:val="single"/>
         </w:rPr>
       </w:pPr>
-    </w:p>
-    <w:p>
-      <w:pPr>
-        <w:spacing w:line="276" w:lineRule="auto"/>
-        <w:rPr>
-          <w:rFonts w:ascii="Times New Roman" w:hAnsi="Times New Roman" w:cs="Times New Roman"/>
-          <w:sz w:val="24"/>
-          <w:szCs w:val="24"/>
-          <w:u w:val="single"/>
-        </w:rPr>
-      </w:pPr>
-    </w:p>
-    <w:p>
-      <w:pPr>
-        <w:rPr>
-          <w:rFonts w:ascii="Times New Roman" w:hAnsi="Times New Roman" w:cs="Times New Roman"/>
-          <w:sz w:val="24"/>
-          <w:szCs w:val="24"/>
-          <w:u w:val="single"/>
-        </w:rPr>
-      </w:pPr>
-      <w:r>
-        <w:rPr>
-          <w:rFonts w:ascii="Times New Roman" w:hAnsi="Times New Roman" w:cs="Times New Roman"/>
-          <w:sz w:val="24"/>
-          <w:szCs w:val="24"/>
-          <w:u w:val="single"/>
-        </w:rPr>
-        <w:br w:type="page"/>
+      <w:r>
+        <w:rPr>
+          <w:rFonts w:ascii="Times New Roman" w:hAnsi="Times New Roman" w:cs="Times New Roman"/>
+          <w:sz w:val="24"/>
+          <w:szCs w:val="24"/>
+        </w:rPr>
+        <w:t>The source and destination attributes of a Road object act as being directed.</w:t>
       </w:r>
     </w:p>
     <w:p>
@@ -420,7 +875,7 @@
                     <pic:cNvPicPr/>
                   </pic:nvPicPr>
                   <pic:blipFill>
-                    <a:blip r:embed="rId8" cstate="print">
+                    <a:blip r:embed="rId9" cstate="print">
                       <a:extLst>
                         <a:ext uri="{28A0092B-C50C-407E-A947-70E740481C1C}">
                           <a14:useLocalDpi xmlns:a14="http://schemas.microsoft.com/office/drawing/2010/main" val="0"/>
@@ -1460,39 +1915,7 @@
                 <w:sz w:val="24"/>
                 <w:szCs w:val="24"/>
               </w:rPr>
-              <w:t xml:space="preserve">“Find Connection” from “Town </w:t>
-            </w:r>
-            <w:r>
-              <w:rPr>
-                <w:rFonts w:ascii="Times New Roman" w:hAnsi="Times New Roman" w:cs="Times New Roman"/>
-                <w:sz w:val="24"/>
-                <w:szCs w:val="24"/>
-              </w:rPr>
-              <w:t>2</w:t>
-            </w:r>
-            <w:r>
-              <w:rPr>
-                <w:rFonts w:ascii="Times New Roman" w:hAnsi="Times New Roman" w:cs="Times New Roman"/>
-                <w:sz w:val="24"/>
-                <w:szCs w:val="24"/>
-              </w:rPr>
-              <w:t xml:space="preserve">” to “Town </w:t>
-            </w:r>
-            <w:r>
-              <w:rPr>
-                <w:rFonts w:ascii="Times New Roman" w:hAnsi="Times New Roman" w:cs="Times New Roman"/>
-                <w:sz w:val="24"/>
-                <w:szCs w:val="24"/>
-              </w:rPr>
-              <w:t>3</w:t>
-            </w:r>
-            <w:r>
-              <w:rPr>
-                <w:rFonts w:ascii="Times New Roman" w:hAnsi="Times New Roman" w:cs="Times New Roman"/>
-                <w:sz w:val="24"/>
-                <w:szCs w:val="24"/>
-              </w:rPr>
-              <w:t>”</w:t>
+              <w:t>“Find Connection” from “Town 2” to “Town 3”</w:t>
             </w:r>
           </w:p>
         </w:tc>
@@ -1981,39 +2404,7 @@
                 <w:sz w:val="24"/>
                 <w:szCs w:val="24"/>
               </w:rPr>
-              <w:t xml:space="preserve">“Find Connection” from “Town </w:t>
-            </w:r>
-            <w:r>
-              <w:rPr>
-                <w:rFonts w:ascii="Times New Roman" w:hAnsi="Times New Roman" w:cs="Times New Roman"/>
-                <w:sz w:val="24"/>
-                <w:szCs w:val="24"/>
-              </w:rPr>
-              <w:t>1</w:t>
-            </w:r>
-            <w:r>
-              <w:rPr>
-                <w:rFonts w:ascii="Times New Roman" w:hAnsi="Times New Roman" w:cs="Times New Roman"/>
-                <w:sz w:val="24"/>
-                <w:szCs w:val="24"/>
-              </w:rPr>
-              <w:t xml:space="preserve">” to “Town </w:t>
-            </w:r>
-            <w:r>
-              <w:rPr>
-                <w:rFonts w:ascii="Times New Roman" w:hAnsi="Times New Roman" w:cs="Times New Roman"/>
-                <w:sz w:val="24"/>
-                <w:szCs w:val="24"/>
-              </w:rPr>
-              <w:t>4</w:t>
-            </w:r>
-            <w:r>
-              <w:rPr>
-                <w:rFonts w:ascii="Times New Roman" w:hAnsi="Times New Roman" w:cs="Times New Roman"/>
-                <w:sz w:val="24"/>
-                <w:szCs w:val="24"/>
-              </w:rPr>
-              <w:t>”</w:t>
+              <w:t>“Find Connection” from “Town 1” to “Town 4”</w:t>
             </w:r>
           </w:p>
         </w:tc>
@@ -2178,39 +2569,7 @@
                 <w:sz w:val="24"/>
                 <w:szCs w:val="24"/>
               </w:rPr>
-              <w:t>“Find Connection” from “</w:t>
-            </w:r>
-            <w:r>
-              <w:rPr>
-                <w:rFonts w:ascii="Times New Roman" w:hAnsi="Times New Roman" w:cs="Times New Roman"/>
-                <w:sz w:val="24"/>
-                <w:szCs w:val="24"/>
-              </w:rPr>
-              <w:t>Clarksburg</w:t>
-            </w:r>
-            <w:r>
-              <w:rPr>
-                <w:rFonts w:ascii="Times New Roman" w:hAnsi="Times New Roman" w:cs="Times New Roman"/>
-                <w:sz w:val="24"/>
-                <w:szCs w:val="24"/>
-              </w:rPr>
-              <w:t>” to “</w:t>
-            </w:r>
-            <w:r>
-              <w:rPr>
-                <w:rFonts w:ascii="Times New Roman" w:hAnsi="Times New Roman" w:cs="Times New Roman"/>
-                <w:sz w:val="24"/>
-                <w:szCs w:val="24"/>
-              </w:rPr>
-              <w:t>Rockville</w:t>
-            </w:r>
-            <w:r>
-              <w:rPr>
-                <w:rFonts w:ascii="Times New Roman" w:hAnsi="Times New Roman" w:cs="Times New Roman"/>
-                <w:sz w:val="24"/>
-                <w:szCs w:val="24"/>
-              </w:rPr>
-              <w:t>”</w:t>
+              <w:t>“Find Connection” from “Clarksburg” to “Rockville”</w:t>
             </w:r>
           </w:p>
         </w:tc>
@@ -2426,23 +2785,7 @@
                 <w:sz w:val="24"/>
                 <w:szCs w:val="24"/>
               </w:rPr>
-              <w:t xml:space="preserve">“Read File”: </w:t>
-            </w:r>
-            <w:r>
-              <w:rPr>
-                <w:rFonts w:ascii="Times New Roman" w:hAnsi="Times New Roman" w:cs="Times New Roman"/>
-                <w:sz w:val="24"/>
-                <w:szCs w:val="24"/>
-              </w:rPr>
-              <w:t>US</w:t>
-            </w:r>
-            <w:r>
-              <w:rPr>
-                <w:rFonts w:ascii="Times New Roman" w:hAnsi="Times New Roman" w:cs="Times New Roman"/>
-                <w:sz w:val="24"/>
-                <w:szCs w:val="24"/>
-              </w:rPr>
-              <w:t xml:space="preserve"> Towns.txt</w:t>
+              <w:t>“Read File”: US Towns.txt</w:t>
             </w:r>
           </w:p>
           <w:p>
@@ -3208,23 +3551,7 @@
                 <w:sz w:val="24"/>
                 <w:szCs w:val="24"/>
               </w:rPr>
-              <w:t>“Find Connection” from “</w:t>
-            </w:r>
-            <w:r>
-              <w:rPr>
-                <w:rFonts w:ascii="Times New Roman" w:hAnsi="Times New Roman" w:cs="Times New Roman"/>
-                <w:sz w:val="24"/>
-                <w:szCs w:val="24"/>
-              </w:rPr>
-              <w:t>Chicago</w:t>
-            </w:r>
-            <w:r>
-              <w:rPr>
-                <w:rFonts w:ascii="Times New Roman" w:hAnsi="Times New Roman" w:cs="Times New Roman"/>
-                <w:sz w:val="24"/>
-                <w:szCs w:val="24"/>
-              </w:rPr>
-              <w:t>” to “Chicago”</w:t>
+              <w:t>“Find Connection” from “Chicago” to “Chicago”</w:t>
             </w:r>
           </w:p>
         </w:tc>
@@ -3391,102 +3718,6 @@
             <wp:extent cx="5791200" cy="7038975"/>
             <wp:effectExtent l="0" t="0" r="0" b="9525"/>
             <wp:docPr id="1" name="Picture 1"/>
-            <wp:cNvGraphicFramePr>
-              <a:graphicFrameLocks xmlns:a="http://schemas.openxmlformats.org/drawingml/2006/main" noChangeAspect="1"/>
-            </wp:cNvGraphicFramePr>
-            <a:graphic xmlns:a="http://schemas.openxmlformats.org/drawingml/2006/main">
-              <a:graphicData uri="http://schemas.openxmlformats.org/drawingml/2006/picture">
-                <pic:pic xmlns:pic="http://schemas.openxmlformats.org/drawingml/2006/picture">
-                  <pic:nvPicPr>
-                    <pic:cNvPr id="0" name=""/>
-                    <pic:cNvPicPr/>
-                  </pic:nvPicPr>
-                  <pic:blipFill>
-                    <a:blip r:embed="rId9"/>
-                    <a:stretch>
-                      <a:fillRect/>
-                    </a:stretch>
-                  </pic:blipFill>
-                  <pic:spPr>
-                    <a:xfrm>
-                      <a:off x="0" y="0"/>
-                      <a:ext cx="5791200" cy="7038975"/>
-                    </a:xfrm>
-                    <a:prstGeom prst="rect">
-                      <a:avLst/>
-                    </a:prstGeom>
-                  </pic:spPr>
-                </pic:pic>
-              </a:graphicData>
-            </a:graphic>
-          </wp:inline>
-        </w:drawing>
-      </w:r>
-    </w:p>
-    <w:p>
-      <w:pPr>
-        <w:spacing w:after="0" w:line="240" w:lineRule="auto"/>
-        <w:rPr>
-          <w:rFonts w:ascii="Times New Roman" w:hAnsi="Times New Roman" w:cs="Times New Roman"/>
-          <w:sz w:val="24"/>
-          <w:szCs w:val="24"/>
-        </w:rPr>
-      </w:pPr>
-    </w:p>
-    <w:p>
-      <w:pPr>
-        <w:rPr>
-          <w:rFonts w:ascii="Times New Roman" w:hAnsi="Times New Roman" w:cs="Times New Roman"/>
-          <w:sz w:val="24"/>
-          <w:szCs w:val="24"/>
-        </w:rPr>
-      </w:pPr>
-      <w:r>
-        <w:rPr>
-          <w:rFonts w:ascii="Times New Roman" w:hAnsi="Times New Roman" w:cs="Times New Roman"/>
-          <w:sz w:val="24"/>
-          <w:szCs w:val="24"/>
-        </w:rPr>
-        <w:br w:type="page"/>
-      </w:r>
-    </w:p>
-    <w:p>
-      <w:pPr>
-        <w:spacing w:after="0" w:line="240" w:lineRule="auto"/>
-        <w:rPr>
-          <w:rFonts w:ascii="Times New Roman" w:hAnsi="Times New Roman" w:cs="Times New Roman"/>
-          <w:sz w:val="24"/>
-          <w:szCs w:val="24"/>
-        </w:rPr>
-      </w:pPr>
-      <w:r>
-        <w:rPr>
-          <w:rFonts w:ascii="Times New Roman" w:hAnsi="Times New Roman" w:cs="Times New Roman"/>
-          <w:sz w:val="24"/>
-          <w:szCs w:val="24"/>
-        </w:rPr>
-        <w:lastRenderedPageBreak/>
-        <w:t>Test 2</w:t>
-      </w:r>
-    </w:p>
-    <w:p>
-      <w:pPr>
-        <w:spacing w:after="0" w:line="240" w:lineRule="auto"/>
-        <w:rPr>
-          <w:rFonts w:ascii="Times New Roman" w:hAnsi="Times New Roman" w:cs="Times New Roman"/>
-          <w:sz w:val="24"/>
-          <w:szCs w:val="24"/>
-        </w:rPr>
-      </w:pPr>
-      <w:r>
-        <w:rPr>
-          <w:noProof/>
-        </w:rPr>
-        <w:drawing>
-          <wp:inline distT="0" distB="0" distL="0" distR="0" wp14:anchorId="3624E379" wp14:editId="40375C9E">
-            <wp:extent cx="5791200" cy="7029450"/>
-            <wp:effectExtent l="0" t="0" r="0" b="0"/>
-            <wp:docPr id="3" name="Picture 3"/>
             <wp:cNvGraphicFramePr>
               <a:graphicFrameLocks xmlns:a="http://schemas.openxmlformats.org/drawingml/2006/main" noChangeAspect="1"/>
             </wp:cNvGraphicFramePr>
@@ -3506,7 +3737,7 @@
                   <pic:spPr>
                     <a:xfrm>
                       <a:off x="0" y="0"/>
-                      <a:ext cx="5791200" cy="7029450"/>
+                      <a:ext cx="5791200" cy="7038975"/>
                     </a:xfrm>
                     <a:prstGeom prst="rect">
                       <a:avLst/>
@@ -3562,7 +3793,7 @@
           <w:szCs w:val="24"/>
         </w:rPr>
         <w:lastRenderedPageBreak/>
-        <w:t>Test 3</w:t>
+        <w:t>Test 2</w:t>
       </w:r>
     </w:p>
     <w:p>
@@ -3579,10 +3810,10 @@
           <w:noProof/>
         </w:rPr>
         <w:drawing>
-          <wp:inline distT="0" distB="0" distL="0" distR="0" wp14:anchorId="72FA1590" wp14:editId="7F1A31AE">
+          <wp:inline distT="0" distB="0" distL="0" distR="0" wp14:anchorId="3624E379" wp14:editId="40375C9E">
             <wp:extent cx="5791200" cy="7029450"/>
             <wp:effectExtent l="0" t="0" r="0" b="0"/>
-            <wp:docPr id="4" name="Picture 4"/>
+            <wp:docPr id="3" name="Picture 3"/>
             <wp:cNvGraphicFramePr>
               <a:graphicFrameLocks xmlns:a="http://schemas.openxmlformats.org/drawingml/2006/main" noChangeAspect="1"/>
             </wp:cNvGraphicFramePr>
@@ -3658,7 +3889,7 @@
           <w:szCs w:val="24"/>
         </w:rPr>
         <w:lastRenderedPageBreak/>
-        <w:t>Test 4</w:t>
+        <w:t>Test 3</w:t>
       </w:r>
     </w:p>
     <w:p>
@@ -3675,10 +3906,10 @@
           <w:noProof/>
         </w:rPr>
         <w:drawing>
-          <wp:inline distT="0" distB="0" distL="0" distR="0" wp14:anchorId="7BECF533" wp14:editId="4C878EF3">
+          <wp:inline distT="0" distB="0" distL="0" distR="0" wp14:anchorId="72FA1590" wp14:editId="7F1A31AE">
             <wp:extent cx="5791200" cy="7029450"/>
             <wp:effectExtent l="0" t="0" r="0" b="0"/>
-            <wp:docPr id="5" name="Picture 5"/>
+            <wp:docPr id="4" name="Picture 4"/>
             <wp:cNvGraphicFramePr>
               <a:graphicFrameLocks xmlns:a="http://schemas.openxmlformats.org/drawingml/2006/main" noChangeAspect="1"/>
             </wp:cNvGraphicFramePr>
@@ -3754,7 +3985,7 @@
           <w:szCs w:val="24"/>
         </w:rPr>
         <w:lastRenderedPageBreak/>
-        <w:t>Test 5</w:t>
+        <w:t>Test 4</w:t>
       </w:r>
     </w:p>
     <w:p>
@@ -3771,10 +4002,10 @@
           <w:noProof/>
         </w:rPr>
         <w:drawing>
-          <wp:inline distT="0" distB="0" distL="0" distR="0" wp14:anchorId="7317F4D7" wp14:editId="7918DD47">
-            <wp:extent cx="5791200" cy="7019925"/>
-            <wp:effectExtent l="0" t="0" r="0" b="9525"/>
-            <wp:docPr id="6" name="Picture 6"/>
+          <wp:inline distT="0" distB="0" distL="0" distR="0" wp14:anchorId="7BECF533" wp14:editId="4C878EF3">
+            <wp:extent cx="5791200" cy="7029450"/>
+            <wp:effectExtent l="0" t="0" r="0" b="0"/>
+            <wp:docPr id="5" name="Picture 5"/>
             <wp:cNvGraphicFramePr>
               <a:graphicFrameLocks xmlns:a="http://schemas.openxmlformats.org/drawingml/2006/main" noChangeAspect="1"/>
             </wp:cNvGraphicFramePr>
@@ -3794,7 +4025,7 @@
                   <pic:spPr>
                     <a:xfrm>
                       <a:off x="0" y="0"/>
-                      <a:ext cx="5791200" cy="7019925"/>
+                      <a:ext cx="5791200" cy="7029450"/>
                     </a:xfrm>
                     <a:prstGeom prst="rect">
                       <a:avLst/>
@@ -3850,11 +4081,12 @@
           <w:szCs w:val="24"/>
         </w:rPr>
         <w:lastRenderedPageBreak/>
-        <w:t>Test 6</w:t>
-      </w:r>
-    </w:p>
-    <w:p>
-      <w:pPr>
+        <w:t>Test 5</w:t>
+      </w:r>
+    </w:p>
+    <w:p>
+      <w:pPr>
+        <w:spacing w:after="0" w:line="240" w:lineRule="auto"/>
         <w:rPr>
           <w:rFonts w:ascii="Times New Roman" w:hAnsi="Times New Roman" w:cs="Times New Roman"/>
           <w:sz w:val="24"/>
@@ -3866,10 +4098,10 @@
           <w:noProof/>
         </w:rPr>
         <w:drawing>
-          <wp:inline distT="0" distB="0" distL="0" distR="0" wp14:anchorId="78EEDE5A" wp14:editId="7ED50F1D">
-            <wp:extent cx="5791200" cy="7029450"/>
-            <wp:effectExtent l="0" t="0" r="0" b="0"/>
-            <wp:docPr id="7" name="Picture 7"/>
+          <wp:inline distT="0" distB="0" distL="0" distR="0" wp14:anchorId="7317F4D7" wp14:editId="7918DD47">
+            <wp:extent cx="5791200" cy="7019925"/>
+            <wp:effectExtent l="0" t="0" r="0" b="9525"/>
+            <wp:docPr id="6" name="Picture 6"/>
             <wp:cNvGraphicFramePr>
               <a:graphicFrameLocks xmlns:a="http://schemas.openxmlformats.org/drawingml/2006/main" noChangeAspect="1"/>
             </wp:cNvGraphicFramePr>
@@ -3889,7 +4121,7 @@
                   <pic:spPr>
                     <a:xfrm>
                       <a:off x="0" y="0"/>
-                      <a:ext cx="5791200" cy="7029450"/>
+                      <a:ext cx="5791200" cy="7019925"/>
                     </a:xfrm>
                     <a:prstGeom prst="rect">
                       <a:avLst/>
@@ -3904,6 +4136,16 @@
     </w:p>
     <w:p>
       <w:pPr>
+        <w:spacing w:after="0" w:line="240" w:lineRule="auto"/>
+        <w:rPr>
+          <w:rFonts w:ascii="Times New Roman" w:hAnsi="Times New Roman" w:cs="Times New Roman"/>
+          <w:sz w:val="24"/>
+          <w:szCs w:val="24"/>
+        </w:rPr>
+      </w:pPr>
+    </w:p>
+    <w:p>
+      <w:pPr>
         <w:rPr>
           <w:rFonts w:ascii="Times New Roman" w:hAnsi="Times New Roman" w:cs="Times New Roman"/>
           <w:sz w:val="24"/>
@@ -3935,12 +4177,11 @@
           <w:szCs w:val="24"/>
         </w:rPr>
         <w:lastRenderedPageBreak/>
-        <w:t>Test 7</w:t>
-      </w:r>
-    </w:p>
-    <w:p>
-      <w:pPr>
-        <w:spacing w:after="0" w:line="240" w:lineRule="auto"/>
+        <w:t>Test 6</w:t>
+      </w:r>
+    </w:p>
+    <w:p>
+      <w:pPr>
         <w:rPr>
           <w:rFonts w:ascii="Times New Roman" w:hAnsi="Times New Roman" w:cs="Times New Roman"/>
           <w:sz w:val="24"/>
@@ -3952,10 +4193,10 @@
           <w:noProof/>
         </w:rPr>
         <w:drawing>
-          <wp:inline distT="0" distB="0" distL="0" distR="0" wp14:anchorId="6B1051FC" wp14:editId="6C261180">
-            <wp:extent cx="5781675" cy="7029450"/>
-            <wp:effectExtent l="0" t="0" r="9525" b="0"/>
-            <wp:docPr id="8" name="Picture 8"/>
+          <wp:inline distT="0" distB="0" distL="0" distR="0" wp14:anchorId="78EEDE5A" wp14:editId="7ED50F1D">
+            <wp:extent cx="5791200" cy="7029450"/>
+            <wp:effectExtent l="0" t="0" r="0" b="0"/>
+            <wp:docPr id="7" name="Picture 7"/>
             <wp:cNvGraphicFramePr>
               <a:graphicFrameLocks xmlns:a="http://schemas.openxmlformats.org/drawingml/2006/main" noChangeAspect="1"/>
             </wp:cNvGraphicFramePr>
@@ -3975,7 +4216,7 @@
                   <pic:spPr>
                     <a:xfrm>
                       <a:off x="0" y="0"/>
-                      <a:ext cx="5781675" cy="7029450"/>
+                      <a:ext cx="5791200" cy="7029450"/>
                     </a:xfrm>
                     <a:prstGeom prst="rect">
                       <a:avLst/>
@@ -3990,6 +4231,23 @@
     </w:p>
     <w:p>
       <w:pPr>
+        <w:rPr>
+          <w:rFonts w:ascii="Times New Roman" w:hAnsi="Times New Roman" w:cs="Times New Roman"/>
+          <w:sz w:val="24"/>
+          <w:szCs w:val="24"/>
+        </w:rPr>
+      </w:pPr>
+      <w:r>
+        <w:rPr>
+          <w:rFonts w:ascii="Times New Roman" w:hAnsi="Times New Roman" w:cs="Times New Roman"/>
+          <w:sz w:val="24"/>
+          <w:szCs w:val="24"/>
+        </w:rPr>
+        <w:br w:type="page"/>
+      </w:r>
+    </w:p>
+    <w:p>
+      <w:pPr>
         <w:spacing w:after="0" w:line="240" w:lineRule="auto"/>
         <w:rPr>
           <w:rFonts w:ascii="Times New Roman" w:hAnsi="Times New Roman" w:cs="Times New Roman"/>
@@ -3997,22 +4255,14 @@
           <w:szCs w:val="24"/>
         </w:rPr>
       </w:pPr>
-    </w:p>
-    <w:p>
-      <w:pPr>
-        <w:rPr>
-          <w:rFonts w:ascii="Times New Roman" w:hAnsi="Times New Roman" w:cs="Times New Roman"/>
-          <w:sz w:val="24"/>
-          <w:szCs w:val="24"/>
-        </w:rPr>
-      </w:pPr>
-      <w:r>
-        <w:rPr>
-          <w:rFonts w:ascii="Times New Roman" w:hAnsi="Times New Roman" w:cs="Times New Roman"/>
-          <w:sz w:val="24"/>
-          <w:szCs w:val="24"/>
-        </w:rPr>
-        <w:br w:type="page"/>
+      <w:r>
+        <w:rPr>
+          <w:rFonts w:ascii="Times New Roman" w:hAnsi="Times New Roman" w:cs="Times New Roman"/>
+          <w:sz w:val="24"/>
+          <w:szCs w:val="24"/>
+        </w:rPr>
+        <w:lastRenderedPageBreak/>
+        <w:t>Test 7</w:t>
       </w:r>
     </w:p>
     <w:p>
@@ -4026,31 +4276,13 @@
       </w:pPr>
       <w:r>
         <w:rPr>
-          <w:rFonts w:ascii="Times New Roman" w:hAnsi="Times New Roman" w:cs="Times New Roman"/>
-          <w:sz w:val="24"/>
-          <w:szCs w:val="24"/>
-        </w:rPr>
-        <w:lastRenderedPageBreak/>
-        <w:t>Test 8</w:t>
-      </w:r>
-    </w:p>
-    <w:p>
-      <w:pPr>
-        <w:rPr>
-          <w:rFonts w:ascii="Times New Roman" w:hAnsi="Times New Roman" w:cs="Times New Roman"/>
-          <w:sz w:val="24"/>
-          <w:szCs w:val="24"/>
-        </w:rPr>
-      </w:pPr>
-      <w:r>
-        <w:rPr>
           <w:noProof/>
         </w:rPr>
         <w:drawing>
-          <wp:inline distT="0" distB="0" distL="0" distR="0" wp14:anchorId="2240ED23" wp14:editId="2FD62D6F">
+          <wp:inline distT="0" distB="0" distL="0" distR="0" wp14:anchorId="6B1051FC" wp14:editId="6C261180">
             <wp:extent cx="5781675" cy="7029450"/>
             <wp:effectExtent l="0" t="0" r="9525" b="0"/>
-            <wp:docPr id="9" name="Picture 9"/>
+            <wp:docPr id="8" name="Picture 8"/>
             <wp:cNvGraphicFramePr>
               <a:graphicFrameLocks xmlns:a="http://schemas.openxmlformats.org/drawingml/2006/main" noChangeAspect="1"/>
             </wp:cNvGraphicFramePr>
@@ -4085,6 +4317,16 @@
     </w:p>
     <w:p>
       <w:pPr>
+        <w:spacing w:after="0" w:line="240" w:lineRule="auto"/>
+        <w:rPr>
+          <w:rFonts w:ascii="Times New Roman" w:hAnsi="Times New Roman" w:cs="Times New Roman"/>
+          <w:sz w:val="24"/>
+          <w:szCs w:val="24"/>
+        </w:rPr>
+      </w:pPr>
+    </w:p>
+    <w:p>
+      <w:pPr>
         <w:rPr>
           <w:rFonts w:ascii="Times New Roman" w:hAnsi="Times New Roman" w:cs="Times New Roman"/>
           <w:sz w:val="24"/>
@@ -4116,12 +4358,11 @@
           <w:szCs w:val="24"/>
         </w:rPr>
         <w:lastRenderedPageBreak/>
-        <w:t>Test 9</w:t>
-      </w:r>
-    </w:p>
-    <w:p>
-      <w:pPr>
-        <w:spacing w:after="0" w:line="240" w:lineRule="auto"/>
+        <w:t>Test 8</w:t>
+      </w:r>
+    </w:p>
+    <w:p>
+      <w:pPr>
         <w:rPr>
           <w:rFonts w:ascii="Times New Roman" w:hAnsi="Times New Roman" w:cs="Times New Roman"/>
           <w:sz w:val="24"/>
@@ -4133,10 +4374,10 @@
           <w:noProof/>
         </w:rPr>
         <w:drawing>
-          <wp:inline distT="0" distB="0" distL="0" distR="0" wp14:anchorId="6B167011" wp14:editId="56D6382E">
-            <wp:extent cx="5772150" cy="7029450"/>
-            <wp:effectExtent l="0" t="0" r="0" b="0"/>
-            <wp:docPr id="10" name="Picture 10"/>
+          <wp:inline distT="0" distB="0" distL="0" distR="0" wp14:anchorId="2240ED23" wp14:editId="2FD62D6F">
+            <wp:extent cx="5781675" cy="7029450"/>
+            <wp:effectExtent l="0" t="0" r="9525" b="0"/>
+            <wp:docPr id="9" name="Picture 9"/>
             <wp:cNvGraphicFramePr>
               <a:graphicFrameLocks xmlns:a="http://schemas.openxmlformats.org/drawingml/2006/main" noChangeAspect="1"/>
             </wp:cNvGraphicFramePr>
@@ -4156,7 +4397,7 @@
                   <pic:spPr>
                     <a:xfrm>
                       <a:off x="0" y="0"/>
-                      <a:ext cx="5772150" cy="7029450"/>
+                      <a:ext cx="5781675" cy="7029450"/>
                     </a:xfrm>
                     <a:prstGeom prst="rect">
                       <a:avLst/>
@@ -4171,6 +4412,23 @@
     </w:p>
     <w:p>
       <w:pPr>
+        <w:rPr>
+          <w:rFonts w:ascii="Times New Roman" w:hAnsi="Times New Roman" w:cs="Times New Roman"/>
+          <w:sz w:val="24"/>
+          <w:szCs w:val="24"/>
+        </w:rPr>
+      </w:pPr>
+      <w:r>
+        <w:rPr>
+          <w:rFonts w:ascii="Times New Roman" w:hAnsi="Times New Roman" w:cs="Times New Roman"/>
+          <w:sz w:val="24"/>
+          <w:szCs w:val="24"/>
+        </w:rPr>
+        <w:br w:type="page"/>
+      </w:r>
+    </w:p>
+    <w:p>
+      <w:pPr>
         <w:spacing w:after="0" w:line="240" w:lineRule="auto"/>
         <w:rPr>
           <w:rFonts w:ascii="Times New Roman" w:hAnsi="Times New Roman" w:cs="Times New Roman"/>
@@ -4178,22 +4436,14 @@
           <w:szCs w:val="24"/>
         </w:rPr>
       </w:pPr>
-    </w:p>
-    <w:p>
-      <w:pPr>
-        <w:rPr>
-          <w:rFonts w:ascii="Times New Roman" w:hAnsi="Times New Roman" w:cs="Times New Roman"/>
-          <w:sz w:val="24"/>
-          <w:szCs w:val="24"/>
-        </w:rPr>
-      </w:pPr>
-      <w:r>
-        <w:rPr>
-          <w:rFonts w:ascii="Times New Roman" w:hAnsi="Times New Roman" w:cs="Times New Roman"/>
-          <w:sz w:val="24"/>
-          <w:szCs w:val="24"/>
-        </w:rPr>
-        <w:br w:type="page"/>
+      <w:r>
+        <w:rPr>
+          <w:rFonts w:ascii="Times New Roman" w:hAnsi="Times New Roman" w:cs="Times New Roman"/>
+          <w:sz w:val="24"/>
+          <w:szCs w:val="24"/>
+        </w:rPr>
+        <w:lastRenderedPageBreak/>
+        <w:t>Test 9</w:t>
       </w:r>
     </w:p>
     <w:p>
@@ -4207,32 +4457,13 @@
       </w:pPr>
       <w:r>
         <w:rPr>
-          <w:rFonts w:ascii="Times New Roman" w:hAnsi="Times New Roman" w:cs="Times New Roman"/>
-          <w:sz w:val="24"/>
-          <w:szCs w:val="24"/>
-        </w:rPr>
-        <w:lastRenderedPageBreak/>
-        <w:t>Test 10</w:t>
-      </w:r>
-    </w:p>
-    <w:p>
-      <w:pPr>
-        <w:spacing w:after="0" w:line="240" w:lineRule="auto"/>
-        <w:rPr>
-          <w:rFonts w:ascii="Times New Roman" w:hAnsi="Times New Roman" w:cs="Times New Roman"/>
-          <w:sz w:val="24"/>
-          <w:szCs w:val="24"/>
-        </w:rPr>
-      </w:pPr>
-      <w:r>
-        <w:rPr>
           <w:noProof/>
         </w:rPr>
         <w:drawing>
-          <wp:inline distT="0" distB="0" distL="0" distR="0" wp14:anchorId="191425FC" wp14:editId="687B135E">
-            <wp:extent cx="5943600" cy="2002155"/>
+          <wp:inline distT="0" distB="0" distL="0" distR="0" wp14:anchorId="6B167011" wp14:editId="56D6382E">
+            <wp:extent cx="5772150" cy="7029450"/>
             <wp:effectExtent l="0" t="0" r="0" b="0"/>
-            <wp:docPr id="11" name="Picture 11"/>
+            <wp:docPr id="10" name="Picture 10"/>
             <wp:cNvGraphicFramePr>
               <a:graphicFrameLocks xmlns:a="http://schemas.openxmlformats.org/drawingml/2006/main" noChangeAspect="1"/>
             </wp:cNvGraphicFramePr>
@@ -4252,7 +4483,7 @@
                   <pic:spPr>
                     <a:xfrm>
                       <a:off x="0" y="0"/>
-                      <a:ext cx="5943600" cy="2002155"/>
+                      <a:ext cx="5772150" cy="7029450"/>
                     </a:xfrm>
                     <a:prstGeom prst="rect">
                       <a:avLst/>
@@ -4308,7 +4539,7 @@
           <w:szCs w:val="24"/>
         </w:rPr>
         <w:lastRenderedPageBreak/>
-        <w:t>Test 11</w:t>
+        <w:t>Test 10</w:t>
       </w:r>
     </w:p>
     <w:p>
@@ -4325,10 +4556,10 @@
           <w:noProof/>
         </w:rPr>
         <w:drawing>
-          <wp:inline distT="0" distB="0" distL="0" distR="0" wp14:anchorId="6DE4D5EB" wp14:editId="7EEF9D37">
-            <wp:extent cx="5810250" cy="7048500"/>
+          <wp:inline distT="0" distB="0" distL="0" distR="0" wp14:anchorId="191425FC" wp14:editId="687B135E">
+            <wp:extent cx="5943600" cy="2002155"/>
             <wp:effectExtent l="0" t="0" r="0" b="0"/>
-            <wp:docPr id="13" name="Picture 13"/>
+            <wp:docPr id="11" name="Picture 11"/>
             <wp:cNvGraphicFramePr>
               <a:graphicFrameLocks xmlns:a="http://schemas.openxmlformats.org/drawingml/2006/main" noChangeAspect="1"/>
             </wp:cNvGraphicFramePr>
@@ -4348,7 +4579,7 @@
                   <pic:spPr>
                     <a:xfrm>
                       <a:off x="0" y="0"/>
-                      <a:ext cx="5810250" cy="7048500"/>
+                      <a:ext cx="5943600" cy="2002155"/>
                     </a:xfrm>
                     <a:prstGeom prst="rect">
                       <a:avLst/>
@@ -4404,7 +4635,7 @@
           <w:szCs w:val="24"/>
         </w:rPr>
         <w:lastRenderedPageBreak/>
-        <w:t>Test 12</w:t>
+        <w:t>Test 11</w:t>
       </w:r>
     </w:p>
     <w:p>
@@ -4421,10 +4652,10 @@
           <w:noProof/>
         </w:rPr>
         <w:drawing>
-          <wp:inline distT="0" distB="0" distL="0" distR="0" wp14:anchorId="45D406C6" wp14:editId="7214A3A8">
-            <wp:extent cx="5791200" cy="7029450"/>
+          <wp:inline distT="0" distB="0" distL="0" distR="0" wp14:anchorId="6DE4D5EB" wp14:editId="7EEF9D37">
+            <wp:extent cx="5810250" cy="7048500"/>
             <wp:effectExtent l="0" t="0" r="0" b="0"/>
-            <wp:docPr id="12" name="Picture 12"/>
+            <wp:docPr id="13" name="Picture 13"/>
             <wp:cNvGraphicFramePr>
               <a:graphicFrameLocks xmlns:a="http://schemas.openxmlformats.org/drawingml/2006/main" noChangeAspect="1"/>
             </wp:cNvGraphicFramePr>
@@ -4444,6 +4675,102 @@
                   <pic:spPr>
                     <a:xfrm>
                       <a:off x="0" y="0"/>
+                      <a:ext cx="5810250" cy="7048500"/>
+                    </a:xfrm>
+                    <a:prstGeom prst="rect">
+                      <a:avLst/>
+                    </a:prstGeom>
+                  </pic:spPr>
+                </pic:pic>
+              </a:graphicData>
+            </a:graphic>
+          </wp:inline>
+        </w:drawing>
+      </w:r>
+    </w:p>
+    <w:p>
+      <w:pPr>
+        <w:spacing w:after="0" w:line="240" w:lineRule="auto"/>
+        <w:rPr>
+          <w:rFonts w:ascii="Times New Roman" w:hAnsi="Times New Roman" w:cs="Times New Roman"/>
+          <w:sz w:val="24"/>
+          <w:szCs w:val="24"/>
+        </w:rPr>
+      </w:pPr>
+    </w:p>
+    <w:p>
+      <w:pPr>
+        <w:rPr>
+          <w:rFonts w:ascii="Times New Roman" w:hAnsi="Times New Roman" w:cs="Times New Roman"/>
+          <w:sz w:val="24"/>
+          <w:szCs w:val="24"/>
+        </w:rPr>
+      </w:pPr>
+      <w:r>
+        <w:rPr>
+          <w:rFonts w:ascii="Times New Roman" w:hAnsi="Times New Roman" w:cs="Times New Roman"/>
+          <w:sz w:val="24"/>
+          <w:szCs w:val="24"/>
+        </w:rPr>
+        <w:br w:type="page"/>
+      </w:r>
+    </w:p>
+    <w:p>
+      <w:pPr>
+        <w:spacing w:after="0" w:line="240" w:lineRule="auto"/>
+        <w:rPr>
+          <w:rFonts w:ascii="Times New Roman" w:hAnsi="Times New Roman" w:cs="Times New Roman"/>
+          <w:sz w:val="24"/>
+          <w:szCs w:val="24"/>
+        </w:rPr>
+      </w:pPr>
+      <w:r>
+        <w:rPr>
+          <w:rFonts w:ascii="Times New Roman" w:hAnsi="Times New Roman" w:cs="Times New Roman"/>
+          <w:sz w:val="24"/>
+          <w:szCs w:val="24"/>
+        </w:rPr>
+        <w:lastRenderedPageBreak/>
+        <w:t>Test 12</w:t>
+      </w:r>
+    </w:p>
+    <w:p>
+      <w:pPr>
+        <w:spacing w:after="0" w:line="240" w:lineRule="auto"/>
+        <w:rPr>
+          <w:rFonts w:ascii="Times New Roman" w:hAnsi="Times New Roman" w:cs="Times New Roman"/>
+          <w:sz w:val="24"/>
+          <w:szCs w:val="24"/>
+        </w:rPr>
+      </w:pPr>
+      <w:r>
+        <w:rPr>
+          <w:noProof/>
+        </w:rPr>
+        <w:drawing>
+          <wp:inline distT="0" distB="0" distL="0" distR="0" wp14:anchorId="45D406C6" wp14:editId="7214A3A8">
+            <wp:extent cx="5791200" cy="7029450"/>
+            <wp:effectExtent l="0" t="0" r="0" b="0"/>
+            <wp:docPr id="12" name="Picture 12"/>
+            <wp:cNvGraphicFramePr>
+              <a:graphicFrameLocks xmlns:a="http://schemas.openxmlformats.org/drawingml/2006/main" noChangeAspect="1"/>
+            </wp:cNvGraphicFramePr>
+            <a:graphic xmlns:a="http://schemas.openxmlformats.org/drawingml/2006/main">
+              <a:graphicData uri="http://schemas.openxmlformats.org/drawingml/2006/picture">
+                <pic:pic xmlns:pic="http://schemas.openxmlformats.org/drawingml/2006/picture">
+                  <pic:nvPicPr>
+                    <pic:cNvPr id="0" name=""/>
+                    <pic:cNvPicPr/>
+                  </pic:nvPicPr>
+                  <pic:blipFill>
+                    <a:blip r:embed="rId21"/>
+                    <a:stretch>
+                      <a:fillRect/>
+                    </a:stretch>
+                  </pic:blipFill>
+                  <pic:spPr>
+                    <a:xfrm>
+                      <a:off x="0" y="0"/>
                       <a:ext cx="5791200" cy="7029450"/>
                     </a:xfrm>
                     <a:prstGeom prst="rect">
@@ -4457,9 +4784,19 @@
         </w:drawing>
       </w:r>
     </w:p>
+    <w:p>
+      <w:pPr>
+        <w:spacing w:after="0" w:line="240" w:lineRule="auto"/>
+        <w:rPr>
+          <w:rFonts w:ascii="Times New Roman" w:hAnsi="Times New Roman" w:cs="Times New Roman"/>
+          <w:sz w:val="24"/>
+          <w:szCs w:val="24"/>
+        </w:rPr>
+      </w:pPr>
+    </w:p>
     <w:sectPr>
-      <w:headerReference w:type="default" r:id="rId21"/>
-      <w:headerReference w:type="first" r:id="rId22"/>
+      <w:headerReference w:type="default" r:id="rId22"/>
+      <w:headerReference w:type="first" r:id="rId23"/>
       <w:pgSz w:w="12240" w:h="15840"/>
       <w:pgMar w:top="1440" w:right="1440" w:bottom="1440" w:left="1440" w:header="720" w:footer="720" w:gutter="0"/>
       <w:cols w:space="720"/>
@@ -5171,6 +5508,17 @@
       <w:contextualSpacing/>
     </w:pPr>
   </w:style>
+  <w:style w:type="character" w:styleId="Hyperlink">
+    <w:name w:val="Hyperlink"/>
+    <w:basedOn w:val="DefaultParagraphFont"/>
+    <w:uiPriority w:val="99"/>
+    <w:unhideWhenUsed/>
+    <w:rsid w:val="00A65D55"/>
+    <w:rPr>
+      <w:color w:val="0563C1" w:themeColor="hyperlink"/>
+      <w:u w:val="single"/>
+    </w:rPr>
+  </w:style>
 </w:styles>
 </file>
 
@@ -5466,6 +5814,17 @@
       <w:ind w:left="720"/>
       <w:contextualSpacing/>
     </w:pPr>
+  </w:style>
+  <w:style w:type="character" w:styleId="Hyperlink">
+    <w:name w:val="Hyperlink"/>
+    <w:basedOn w:val="DefaultParagraphFont"/>
+    <w:uiPriority w:val="99"/>
+    <w:unhideWhenUsed/>
+    <w:rsid w:val="00A65D55"/>
+    <w:rPr>
+      <w:color w:val="0563C1" w:themeColor="hyperlink"/>
+      <w:u w:val="single"/>
+    </w:rPr>
   </w:style>
 </w:styles>
 </file>
@@ -5759,7 +6118,7 @@
   <a:extraClrSchemeLst/>
   <a:extLst>
     <a:ext uri="{05A4C25C-085E-4340-85A3-A5531E510DB2}">
-      <thm15:themeFamily xmlns:thm15="http://schemas.microsoft.com/office/thememl/2012/main" xmlns="" name="Office Theme" id="{62F939B6-93AF-4DB8-9C6B-D6C7DFDC589F}" vid="{4A3C46E8-61CC-4603-A589-7422A47A8E4A}"/>
+      <thm15:themeFamily xmlns="" xmlns:thm15="http://schemas.microsoft.com/office/thememl/2012/main" name="Office Theme" id="{62F939B6-93AF-4DB8-9C6B-D6C7DFDC589F}" vid="{4A3C46E8-61CC-4603-A589-7422A47A8E4A}"/>
     </a:ext>
   </a:extLst>
 </a:theme>

</xml_diff>